<commit_message>
eliminated extra README.md files
</commit_message>
<xml_diff>
--- a/slides/EmailClassification_GenAISolution.docx
+++ b/slides/EmailClassification_GenAISolution.docx
@@ -854,6 +854,14 @@
           <w:szCs w:val="24"/>
           <w:lang w:val="en-US"/>
         </w:rPr>
+        <w:t xml:space="preserve">public </w:t>
+      </w:r>
+      <w:r>
+        <w:rPr>
+          <w:sz w:val="24"/>
+          <w:szCs w:val="24"/>
+          <w:lang w:val="en-US"/>
+        </w:rPr>
         <w:t xml:space="preserve">repository at </w:t>
       </w:r>
       <w:hyperlink r:id="rId7" w:history="1">
@@ -881,13 +889,11 @@
         <w:rPr>
           <w:sz w:val="24"/>
           <w:szCs w:val="24"/>
-          <w:u w:val="single"/>
-          <w:lang w:val="en-US"/>
-        </w:rPr>
-      </w:pPr>
-      <w:r>
-        <w:rPr>
-          <w:noProof/>
+          <w:lang w:val="en-US"/>
+        </w:rPr>
+      </w:pPr>
+      <w:r>
+        <w:rPr>
           <w:sz w:val="24"/>
           <w:szCs w:val="24"/>
           <w:u w:val="single"/>
@@ -895,10 +901,10 @@
         </w:rPr>
         <w:lastRenderedPageBreak/>
         <w:drawing>
-          <wp:inline distT="0" distB="0" distL="0" distR="0" wp14:anchorId="17BCB9E2" wp14:editId="3E33CF0B">
-            <wp:extent cx="4097655" cy="8258810"/>
-            <wp:effectExtent l="0" t="0" r="0" b="8890"/>
-            <wp:docPr id="1011097222" name="Imagen 1"/>
+          <wp:inline distT="0" distB="0" distL="0" distR="0" wp14:anchorId="2E7AC4B7" wp14:editId="36D968B6">
+            <wp:extent cx="3620005" cy="6439799"/>
+            <wp:effectExtent l="0" t="0" r="0" b="0"/>
+            <wp:docPr id="154511443" name="Imagen 1"/>
             <wp:cNvGraphicFramePr>
               <a:graphicFrameLocks xmlns:a="http://schemas.openxmlformats.org/drawingml/2006/main" noChangeAspect="1"/>
             </wp:cNvGraphicFramePr>
@@ -906,7 +912,7 @@
               <a:graphicData uri="http://schemas.openxmlformats.org/drawingml/2006/picture">
                 <pic:pic xmlns:pic="http://schemas.openxmlformats.org/drawingml/2006/picture">
                   <pic:nvPicPr>
-                    <pic:cNvPr id="1011097222" name=""/>
+                    <pic:cNvPr id="154511443" name=""/>
                     <pic:cNvPicPr/>
                   </pic:nvPicPr>
                   <pic:blipFill>
@@ -918,7 +924,7 @@
                   <pic:spPr>
                     <a:xfrm>
                       <a:off x="0" y="0"/>
-                      <a:ext cx="4097655" cy="8258810"/>
+                      <a:ext cx="3620005" cy="6439799"/>
                     </a:xfrm>
                     <a:prstGeom prst="rect">
                       <a:avLst/>
@@ -945,7 +951,6 @@
           <w:szCs w:val="24"/>
           <w:lang w:val="en-US"/>
         </w:rPr>
-        <w:lastRenderedPageBreak/>
         <w:t>S</w:t>
       </w:r>
       <w:r>
@@ -1644,7 +1649,6 @@
           <w:szCs w:val="24"/>
           <w:lang w:val="en-US"/>
         </w:rPr>
-        <w:lastRenderedPageBreak/>
         <w:t>(Optional) Create src/</w:t>
       </w:r>
       <w:r>
@@ -2167,7 +2171,6 @@
           <w:szCs w:val="28"/>
           <w:lang w:val="en-US"/>
         </w:rPr>
-        <w:lastRenderedPageBreak/>
         <w:t xml:space="preserve">In-depth </w:t>
       </w:r>
       <w:r>
@@ -2271,6 +2274,7 @@
           <w:szCs w:val="24"/>
           <w:lang w:val="en-US"/>
         </w:rPr>
+        <w:lastRenderedPageBreak/>
         <w:t>- Labeled with categories (HR, Finance, etc.) and priority levels</w:t>
       </w:r>
       <w:r>
@@ -2769,8 +2773,128 @@
           <w:szCs w:val="24"/>
           <w:lang w:val="en-US"/>
         </w:rPr>
+        <w:t>4. UI / Chatbot Development:</w:t>
+      </w:r>
+    </w:p>
+    <w:p>
+      <w:pPr>
+        <w:ind w:firstLine="708"/>
+        <w:rPr>
+          <w:sz w:val="24"/>
+          <w:szCs w:val="24"/>
+          <w:lang w:val="en-US"/>
+        </w:rPr>
+      </w:pPr>
+      <w:r>
+        <w:rPr>
+          <w:sz w:val="24"/>
+          <w:szCs w:val="24"/>
+          <w:lang w:val="en-US"/>
+        </w:rPr>
+        <w:t>(</w:t>
+      </w:r>
+      <w:r>
+        <w:rPr>
+          <w:sz w:val="24"/>
+          <w:szCs w:val="24"/>
+          <w:lang w:val="en-US"/>
+        </w:rPr>
+        <w:t>4.</w:t>
+      </w:r>
+      <w:r>
+        <w:rPr>
+          <w:sz w:val="24"/>
+          <w:szCs w:val="24"/>
+          <w:lang w:val="en-US"/>
+        </w:rPr>
+        <w:t>1)</w:t>
+      </w:r>
+      <w:r>
+        <w:rPr>
+          <w:sz w:val="24"/>
+          <w:szCs w:val="24"/>
+          <w:lang w:val="en-US"/>
+        </w:rPr>
+        <w:t xml:space="preserve"> Local Developer Testing:</w:t>
+      </w:r>
+    </w:p>
+    <w:p>
+      <w:pPr>
+        <w:ind w:firstLine="708"/>
+        <w:rPr>
+          <w:sz w:val="24"/>
+          <w:szCs w:val="24"/>
+          <w:lang w:val="en-US"/>
+        </w:rPr>
+      </w:pPr>
+      <w:r>
+        <w:rPr>
+          <w:sz w:val="24"/>
+          <w:szCs w:val="24"/>
+          <w:lang w:val="en-US"/>
+        </w:rPr>
+        <w:t>- A simple console or Flask</w:t>
+      </w:r>
+      <w:r>
+        <w:rPr>
+          <w:sz w:val="24"/>
+          <w:szCs w:val="24"/>
+          <w:lang w:val="en-US"/>
+        </w:rPr>
+        <w:t xml:space="preserve"> / Streamlit app that runs on localhost.</w:t>
+      </w:r>
+    </w:p>
+    <w:p>
+      <w:pPr>
+        <w:ind w:firstLine="708"/>
+        <w:rPr>
+          <w:sz w:val="24"/>
+          <w:szCs w:val="24"/>
+          <w:lang w:val="en-US"/>
+        </w:rPr>
+      </w:pPr>
+      <w:r>
+        <w:rPr>
+          <w:sz w:val="24"/>
+          <w:szCs w:val="24"/>
+          <w:lang w:val="en-US"/>
+        </w:rPr>
+        <w:t>- Allows the data scientist/engineer to quickly test classification on sample emails.</w:t>
+      </w:r>
+    </w:p>
+    <w:p>
+      <w:pPr>
+        <w:ind w:firstLine="708"/>
+        <w:rPr>
+          <w:sz w:val="24"/>
+          <w:szCs w:val="24"/>
+          <w:lang w:val="en-US"/>
+        </w:rPr>
+      </w:pPr>
+      <w:r>
+        <w:rPr>
+          <w:sz w:val="24"/>
+          <w:szCs w:val="24"/>
+          <w:lang w:val="en-US"/>
+        </w:rPr>
         <w:lastRenderedPageBreak/>
-        <w:t>4. UI / Chatbot Development:</w:t>
+        <w:t>(</w:t>
+      </w:r>
+      <w:r>
+        <w:rPr>
+          <w:sz w:val="24"/>
+          <w:szCs w:val="24"/>
+          <w:lang w:val="en-US"/>
+        </w:rPr>
+        <w:t>4.</w:t>
+      </w:r>
+      <w:r>
+        <w:rPr>
+          <w:sz w:val="24"/>
+          <w:szCs w:val="24"/>
+          <w:lang w:val="en-US"/>
+        </w:rPr>
+        <w:t>2) User Acceptance Testing (UAT) UI:</w:t>
       </w:r>
     </w:p>
     <w:p>
@@ -2788,6 +2912,58 @@
           <w:szCs w:val="24"/>
           <w:lang w:val="en-US"/>
         </w:rPr>
+        <w:t>- Include feedback functionality. For example, after classification, the UI can ask: “Did I pre</w:t>
+      </w:r>
+      <w:r>
+        <w:rPr>
+          <w:sz w:val="24"/>
+          <w:szCs w:val="24"/>
+          <w:lang w:val="en-US"/>
+        </w:rPr>
+        <w:t>dict correctly?”</w:t>
+      </w:r>
+      <w:r>
+        <w:rPr>
+          <w:sz w:val="24"/>
+          <w:szCs w:val="24"/>
+          <w:lang w:val="en-US"/>
+        </w:rPr>
+        <w:t xml:space="preserve"> </w:t>
+      </w:r>
+    </w:p>
+    <w:p>
+      <w:pPr>
+        <w:ind w:firstLine="708"/>
+        <w:rPr>
+          <w:sz w:val="24"/>
+          <w:szCs w:val="24"/>
+          <w:lang w:val="en-US"/>
+        </w:rPr>
+      </w:pPr>
+      <w:r>
+        <w:rPr>
+          <w:sz w:val="24"/>
+          <w:szCs w:val="24"/>
+          <w:lang w:val="en-US"/>
+        </w:rPr>
+        <w:t>- This feedback is logged and used later for retraining.</w:t>
+      </w:r>
+    </w:p>
+    <w:p>
+      <w:pPr>
+        <w:ind w:firstLine="708"/>
+        <w:rPr>
+          <w:sz w:val="24"/>
+          <w:szCs w:val="24"/>
+          <w:lang w:val="en-US"/>
+        </w:rPr>
+      </w:pPr>
+      <w:r>
+        <w:rPr>
+          <w:sz w:val="24"/>
+          <w:szCs w:val="24"/>
+          <w:lang w:val="en-US"/>
+        </w:rPr>
         <w:t>(</w:t>
       </w:r>
       <w:r>
@@ -2804,6 +2980,158 @@
           <w:szCs w:val="24"/>
           <w:lang w:val="en-US"/>
         </w:rPr>
+        <w:t>3) Production UI /</w:t>
+      </w:r>
+      <w:r>
+        <w:rPr>
+          <w:sz w:val="24"/>
+          <w:szCs w:val="24"/>
+          <w:lang w:val="en-US"/>
+        </w:rPr>
+        <w:t xml:space="preserve"> </w:t>
+      </w:r>
+      <w:r>
+        <w:rPr>
+          <w:sz w:val="24"/>
+          <w:szCs w:val="24"/>
+          <w:lang w:val="en-US"/>
+        </w:rPr>
+        <w:t>Chatbot</w:t>
+      </w:r>
+      <w:r>
+        <w:rPr>
+          <w:sz w:val="24"/>
+          <w:szCs w:val="24"/>
+          <w:lang w:val="en-US"/>
+        </w:rPr>
+        <w:t>:</w:t>
+      </w:r>
+    </w:p>
+    <w:p>
+      <w:pPr>
+        <w:ind w:firstLine="708"/>
+        <w:rPr>
+          <w:sz w:val="24"/>
+          <w:szCs w:val="24"/>
+          <w:lang w:val="en-US"/>
+        </w:rPr>
+      </w:pPr>
+      <w:r>
+        <w:rPr>
+          <w:sz w:val="24"/>
+          <w:szCs w:val="24"/>
+          <w:lang w:val="en-US"/>
+        </w:rPr>
+        <w:t>- Could be more polished with a React/Angular front-end, or integrated with Microsoft Teams, Slack, or an internal chat platform.</w:t>
+      </w:r>
+    </w:p>
+    <w:p>
+      <w:pPr>
+        <w:ind w:firstLine="708"/>
+        <w:rPr>
+          <w:sz w:val="24"/>
+          <w:szCs w:val="24"/>
+          <w:lang w:val="en-US"/>
+        </w:rPr>
+      </w:pPr>
+      <w:r>
+        <w:rPr>
+          <w:sz w:val="24"/>
+          <w:szCs w:val="24"/>
+          <w:lang w:val="en-US"/>
+        </w:rPr>
+        <w:t xml:space="preserve">- Additional features could </w:t>
+      </w:r>
+      <w:r>
+        <w:rPr>
+          <w:sz w:val="24"/>
+          <w:szCs w:val="24"/>
+          <w:lang w:val="en-US"/>
+        </w:rPr>
+        <w:t>include</w:t>
+      </w:r>
+      <w:r>
+        <w:rPr>
+          <w:sz w:val="24"/>
+          <w:szCs w:val="24"/>
+          <w:lang w:val="en-US"/>
+        </w:rPr>
+        <w:t xml:space="preserve"> advanced search across classified emails, role-based access control (for overri</w:t>
+      </w:r>
+      <w:r>
+        <w:rPr>
+          <w:sz w:val="24"/>
+          <w:szCs w:val="24"/>
+          <w:lang w:val="en-US"/>
+        </w:rPr>
+        <w:t>ding classifications), integration with enterprise SSO (Azure AD, Google Workspace).</w:t>
+      </w:r>
+    </w:p>
+    <w:p>
+      <w:pPr>
+        <w:rPr>
+          <w:sz w:val="24"/>
+          <w:szCs w:val="24"/>
+          <w:lang w:val="en-US"/>
+        </w:rPr>
+      </w:pPr>
+    </w:p>
+    <w:p>
+      <w:pPr>
+        <w:rPr>
+          <w:sz w:val="24"/>
+          <w:szCs w:val="24"/>
+          <w:lang w:val="en-US"/>
+        </w:rPr>
+      </w:pPr>
+      <w:r>
+        <w:rPr>
+          <w:sz w:val="24"/>
+          <w:szCs w:val="24"/>
+          <w:lang w:val="en-US"/>
+        </w:rPr>
+        <w:t xml:space="preserve">5. </w:t>
+      </w:r>
+      <w:r>
+        <w:rPr>
+          <w:sz w:val="24"/>
+          <w:szCs w:val="24"/>
+          <w:lang w:val="en-US"/>
+        </w:rPr>
+        <w:t>Human-in-the-Loop and Active Learning:</w:t>
+      </w:r>
+    </w:p>
+    <w:p>
+      <w:pPr>
+        <w:ind w:firstLine="708"/>
+        <w:rPr>
+          <w:sz w:val="24"/>
+          <w:szCs w:val="24"/>
+          <w:lang w:val="en-US"/>
+        </w:rPr>
+      </w:pPr>
+      <w:r>
+        <w:rPr>
+          <w:sz w:val="24"/>
+          <w:szCs w:val="24"/>
+          <w:lang w:val="en-US"/>
+        </w:rPr>
+        <w:t>(</w:t>
+      </w:r>
+      <w:r>
+        <w:rPr>
+          <w:sz w:val="24"/>
+          <w:szCs w:val="24"/>
+          <w:lang w:val="en-US"/>
+        </w:rPr>
+        <w:t>5.</w:t>
+      </w:r>
+      <w:r>
+        <w:rPr>
+          <w:sz w:val="24"/>
+          <w:szCs w:val="24"/>
+          <w:lang w:val="en-US"/>
+        </w:rPr>
         <w:t>1)</w:t>
       </w:r>
       <w:r>
@@ -2812,7 +3140,39 @@
           <w:szCs w:val="24"/>
           <w:lang w:val="en-US"/>
         </w:rPr>
-        <w:t xml:space="preserve"> Local Developer Testing:</w:t>
+        <w:t xml:space="preserve"> Store User Feedback: Each time a user corrects a classification</w:t>
+      </w:r>
+      <w:r>
+        <w:rPr>
+          <w:sz w:val="24"/>
+          <w:szCs w:val="24"/>
+          <w:lang w:val="en-US"/>
+        </w:rPr>
+        <w:t>, log (email_id, user_label, user_priority, model_prediction, timestamp)</w:t>
+      </w:r>
+      <w:r>
+        <w:rPr>
+          <w:sz w:val="24"/>
+          <w:szCs w:val="24"/>
+          <w:lang w:val="en-US"/>
+        </w:rPr>
+        <w:t>, then store in a central DB (for example, Post</w:t>
+      </w:r>
+      <w:r>
+        <w:rPr>
+          <w:sz w:val="24"/>
+          <w:szCs w:val="24"/>
+          <w:lang w:val="en-US"/>
+        </w:rPr>
+        <w:t>greSQL, MongoDB)</w:t>
+      </w:r>
+      <w:r>
+        <w:rPr>
+          <w:sz w:val="24"/>
+          <w:szCs w:val="24"/>
+          <w:lang w:val="en-US"/>
+        </w:rPr>
+        <w:t>.</w:t>
       </w:r>
     </w:p>
     <w:p>
@@ -2830,15 +3190,15 @@
           <w:szCs w:val="24"/>
           <w:lang w:val="en-US"/>
         </w:rPr>
-        <w:t>- A simple console or Flask</w:t>
-      </w:r>
-      <w:r>
-        <w:rPr>
-          <w:sz w:val="24"/>
-          <w:szCs w:val="24"/>
-          <w:lang w:val="en-US"/>
-        </w:rPr>
-        <w:t xml:space="preserve"> / Streamlit app that runs on localhost.</w:t>
+        <w:t>(5.2) Retraining Pipeline:</w:t>
+      </w:r>
+      <w:r>
+        <w:rPr>
+          <w:sz w:val="24"/>
+          <w:szCs w:val="24"/>
+          <w:lang w:val="en-US"/>
+        </w:rPr>
+        <w:t xml:space="preserve"> </w:t>
       </w:r>
     </w:p>
     <w:p>
@@ -2856,7 +3216,23 @@
           <w:szCs w:val="24"/>
           <w:lang w:val="en-US"/>
         </w:rPr>
-        <w:t>- Allows the data scientist/engineer to quickly test classification on sample emails.</w:t>
+        <w:t xml:space="preserve">- </w:t>
+      </w:r>
+      <w:r>
+        <w:rPr>
+          <w:sz w:val="24"/>
+          <w:szCs w:val="24"/>
+          <w:lang w:val="en-US"/>
+        </w:rPr>
+        <w:t>On a scheduled basis (daily, weekly) or on-demand</w:t>
+      </w:r>
+      <w:r>
+        <w:rPr>
+          <w:sz w:val="24"/>
+          <w:szCs w:val="24"/>
+          <w:lang w:val="en-US"/>
+        </w:rPr>
+        <w:t>, incorporating new labeled data into the training set.</w:t>
       </w:r>
     </w:p>
     <w:p>
@@ -2874,6 +3250,32 @@
           <w:szCs w:val="24"/>
           <w:lang w:val="en-US"/>
         </w:rPr>
+        <w:t xml:space="preserve">- </w:t>
+      </w:r>
+      <w:r>
+        <w:rPr>
+          <w:sz w:val="24"/>
+          <w:szCs w:val="24"/>
+          <w:lang w:val="en-US"/>
+        </w:rPr>
+        <w:t>Use Active Learning strategies to specifically ask humans about emails that model found uncertain.</w:t>
+      </w:r>
+    </w:p>
+    <w:p>
+      <w:pPr>
+        <w:ind w:firstLine="708"/>
+        <w:rPr>
+          <w:sz w:val="24"/>
+          <w:szCs w:val="24"/>
+          <w:lang w:val="en-US"/>
+        </w:rPr>
+      </w:pPr>
+      <w:r>
+        <w:rPr>
+          <w:sz w:val="24"/>
+          <w:szCs w:val="24"/>
+          <w:lang w:val="en-US"/>
+        </w:rPr>
         <w:t>(</w:t>
       </w:r>
       <w:r>
@@ -2882,15 +3284,7 @@
           <w:szCs w:val="24"/>
           <w:lang w:val="en-US"/>
         </w:rPr>
-        <w:t>4.</w:t>
-      </w:r>
-      <w:r>
-        <w:rPr>
-          <w:sz w:val="24"/>
-          <w:szCs w:val="24"/>
-          <w:lang w:val="en-US"/>
-        </w:rPr>
-        <w:t>2) User Acceptance Testing (UAT) UI:</w:t>
+        <w:t>5.3) Versioning:</w:t>
       </w:r>
     </w:p>
     <w:p>
@@ -2908,23 +3302,7 @@
           <w:szCs w:val="24"/>
           <w:lang w:val="en-US"/>
         </w:rPr>
-        <w:t>- Include feedback functionality. For example, after classification, the UI can ask: “Did I pre</w:t>
-      </w:r>
-      <w:r>
-        <w:rPr>
-          <w:sz w:val="24"/>
-          <w:szCs w:val="24"/>
-          <w:lang w:val="en-US"/>
-        </w:rPr>
-        <w:t>dict correctly?”</w:t>
-      </w:r>
-      <w:r>
-        <w:rPr>
-          <w:sz w:val="24"/>
-          <w:szCs w:val="24"/>
-          <w:lang w:val="en-US"/>
-        </w:rPr>
-        <w:t xml:space="preserve"> </w:t>
+        <w:t>- Maintain versioned checkpoints of the model.</w:t>
       </w:r>
     </w:p>
     <w:p>
@@ -2942,380 +3320,6 @@
           <w:szCs w:val="24"/>
           <w:lang w:val="en-US"/>
         </w:rPr>
-        <w:t>- This feedback is logged and used later for retraining.</w:t>
-      </w:r>
-    </w:p>
-    <w:p>
-      <w:pPr>
-        <w:ind w:firstLine="708"/>
-        <w:rPr>
-          <w:sz w:val="24"/>
-          <w:szCs w:val="24"/>
-          <w:lang w:val="en-US"/>
-        </w:rPr>
-      </w:pPr>
-      <w:r>
-        <w:rPr>
-          <w:sz w:val="24"/>
-          <w:szCs w:val="24"/>
-          <w:lang w:val="en-US"/>
-        </w:rPr>
-        <w:t>(</w:t>
-      </w:r>
-      <w:r>
-        <w:rPr>
-          <w:sz w:val="24"/>
-          <w:szCs w:val="24"/>
-          <w:lang w:val="en-US"/>
-        </w:rPr>
-        <w:t>4.</w:t>
-      </w:r>
-      <w:r>
-        <w:rPr>
-          <w:sz w:val="24"/>
-          <w:szCs w:val="24"/>
-          <w:lang w:val="en-US"/>
-        </w:rPr>
-        <w:t>3) Production UI /</w:t>
-      </w:r>
-      <w:r>
-        <w:rPr>
-          <w:sz w:val="24"/>
-          <w:szCs w:val="24"/>
-          <w:lang w:val="en-US"/>
-        </w:rPr>
-        <w:t xml:space="preserve"> </w:t>
-      </w:r>
-      <w:r>
-        <w:rPr>
-          <w:sz w:val="24"/>
-          <w:szCs w:val="24"/>
-          <w:lang w:val="en-US"/>
-        </w:rPr>
-        <w:t>Chatbot</w:t>
-      </w:r>
-      <w:r>
-        <w:rPr>
-          <w:sz w:val="24"/>
-          <w:szCs w:val="24"/>
-          <w:lang w:val="en-US"/>
-        </w:rPr>
-        <w:t>:</w:t>
-      </w:r>
-    </w:p>
-    <w:p>
-      <w:pPr>
-        <w:ind w:firstLine="708"/>
-        <w:rPr>
-          <w:sz w:val="24"/>
-          <w:szCs w:val="24"/>
-          <w:lang w:val="en-US"/>
-        </w:rPr>
-      </w:pPr>
-      <w:r>
-        <w:rPr>
-          <w:sz w:val="24"/>
-          <w:szCs w:val="24"/>
-          <w:lang w:val="en-US"/>
-        </w:rPr>
-        <w:t>- Could be more polished with a React/Angular front-end, or integrated with Microsoft Teams, Slack, or an internal chat platform.</w:t>
-      </w:r>
-    </w:p>
-    <w:p>
-      <w:pPr>
-        <w:ind w:firstLine="708"/>
-        <w:rPr>
-          <w:sz w:val="24"/>
-          <w:szCs w:val="24"/>
-          <w:lang w:val="en-US"/>
-        </w:rPr>
-      </w:pPr>
-      <w:r>
-        <w:rPr>
-          <w:sz w:val="24"/>
-          <w:szCs w:val="24"/>
-          <w:lang w:val="en-US"/>
-        </w:rPr>
-        <w:t xml:space="preserve">- Additional features could </w:t>
-      </w:r>
-      <w:r>
-        <w:rPr>
-          <w:sz w:val="24"/>
-          <w:szCs w:val="24"/>
-          <w:lang w:val="en-US"/>
-        </w:rPr>
-        <w:t>include</w:t>
-      </w:r>
-      <w:r>
-        <w:rPr>
-          <w:sz w:val="24"/>
-          <w:szCs w:val="24"/>
-          <w:lang w:val="en-US"/>
-        </w:rPr>
-        <w:t xml:space="preserve"> advanced search across classified emails, role-based access control (for overri</w:t>
-      </w:r>
-      <w:r>
-        <w:rPr>
-          <w:sz w:val="24"/>
-          <w:szCs w:val="24"/>
-          <w:lang w:val="en-US"/>
-        </w:rPr>
-        <w:t>ding classifications), integration with enterprise SSO (Azure AD, Google Workspace).</w:t>
-      </w:r>
-    </w:p>
-    <w:p>
-      <w:pPr>
-        <w:rPr>
-          <w:sz w:val="24"/>
-          <w:szCs w:val="24"/>
-          <w:lang w:val="en-US"/>
-        </w:rPr>
-      </w:pPr>
-    </w:p>
-    <w:p>
-      <w:pPr>
-        <w:rPr>
-          <w:sz w:val="24"/>
-          <w:szCs w:val="24"/>
-          <w:lang w:val="en-US"/>
-        </w:rPr>
-      </w:pPr>
-      <w:r>
-        <w:rPr>
-          <w:sz w:val="24"/>
-          <w:szCs w:val="24"/>
-          <w:lang w:val="en-US"/>
-        </w:rPr>
-        <w:t xml:space="preserve">5. </w:t>
-      </w:r>
-      <w:r>
-        <w:rPr>
-          <w:sz w:val="24"/>
-          <w:szCs w:val="24"/>
-          <w:lang w:val="en-US"/>
-        </w:rPr>
-        <w:t>Human-in-the-Loop and Active Learning:</w:t>
-      </w:r>
-    </w:p>
-    <w:p>
-      <w:pPr>
-        <w:ind w:firstLine="708"/>
-        <w:rPr>
-          <w:sz w:val="24"/>
-          <w:szCs w:val="24"/>
-          <w:lang w:val="en-US"/>
-        </w:rPr>
-      </w:pPr>
-      <w:r>
-        <w:rPr>
-          <w:sz w:val="24"/>
-          <w:szCs w:val="24"/>
-          <w:lang w:val="en-US"/>
-        </w:rPr>
-        <w:t>(</w:t>
-      </w:r>
-      <w:r>
-        <w:rPr>
-          <w:sz w:val="24"/>
-          <w:szCs w:val="24"/>
-          <w:lang w:val="en-US"/>
-        </w:rPr>
-        <w:t>5.</w:t>
-      </w:r>
-      <w:r>
-        <w:rPr>
-          <w:sz w:val="24"/>
-          <w:szCs w:val="24"/>
-          <w:lang w:val="en-US"/>
-        </w:rPr>
-        <w:t>1)</w:t>
-      </w:r>
-      <w:r>
-        <w:rPr>
-          <w:sz w:val="24"/>
-          <w:szCs w:val="24"/>
-          <w:lang w:val="en-US"/>
-        </w:rPr>
-        <w:t xml:space="preserve"> Store User Feedback: Each time a user corrects a classification</w:t>
-      </w:r>
-      <w:r>
-        <w:rPr>
-          <w:sz w:val="24"/>
-          <w:szCs w:val="24"/>
-          <w:lang w:val="en-US"/>
-        </w:rPr>
-        <w:t>, log (email_id, user_label, user_priority, model_prediction, timestamp)</w:t>
-      </w:r>
-      <w:r>
-        <w:rPr>
-          <w:sz w:val="24"/>
-          <w:szCs w:val="24"/>
-          <w:lang w:val="en-US"/>
-        </w:rPr>
-        <w:t>, then store in a central DB (for example, Post</w:t>
-      </w:r>
-      <w:r>
-        <w:rPr>
-          <w:sz w:val="24"/>
-          <w:szCs w:val="24"/>
-          <w:lang w:val="en-US"/>
-        </w:rPr>
-        <w:t>greSQL, MongoDB)</w:t>
-      </w:r>
-      <w:r>
-        <w:rPr>
-          <w:sz w:val="24"/>
-          <w:szCs w:val="24"/>
-          <w:lang w:val="en-US"/>
-        </w:rPr>
-        <w:t>.</w:t>
-      </w:r>
-    </w:p>
-    <w:p>
-      <w:pPr>
-        <w:ind w:firstLine="708"/>
-        <w:rPr>
-          <w:sz w:val="24"/>
-          <w:szCs w:val="24"/>
-          <w:lang w:val="en-US"/>
-        </w:rPr>
-      </w:pPr>
-      <w:r>
-        <w:rPr>
-          <w:sz w:val="24"/>
-          <w:szCs w:val="24"/>
-          <w:lang w:val="en-US"/>
-        </w:rPr>
-        <w:t>(5.2) Retraining Pipeline:</w:t>
-      </w:r>
-      <w:r>
-        <w:rPr>
-          <w:sz w:val="24"/>
-          <w:szCs w:val="24"/>
-          <w:lang w:val="en-US"/>
-        </w:rPr>
-        <w:t xml:space="preserve"> </w:t>
-      </w:r>
-    </w:p>
-    <w:p>
-      <w:pPr>
-        <w:ind w:firstLine="708"/>
-        <w:rPr>
-          <w:sz w:val="24"/>
-          <w:szCs w:val="24"/>
-          <w:lang w:val="en-US"/>
-        </w:rPr>
-      </w:pPr>
-      <w:r>
-        <w:rPr>
-          <w:sz w:val="24"/>
-          <w:szCs w:val="24"/>
-          <w:lang w:val="en-US"/>
-        </w:rPr>
-        <w:t xml:space="preserve">- </w:t>
-      </w:r>
-      <w:r>
-        <w:rPr>
-          <w:sz w:val="24"/>
-          <w:szCs w:val="24"/>
-          <w:lang w:val="en-US"/>
-        </w:rPr>
-        <w:t>On a scheduled basis (daily, weekly) or on-demand</w:t>
-      </w:r>
-      <w:r>
-        <w:rPr>
-          <w:sz w:val="24"/>
-          <w:szCs w:val="24"/>
-          <w:lang w:val="en-US"/>
-        </w:rPr>
-        <w:t>, incorporating new labeled data into the training set.</w:t>
-      </w:r>
-    </w:p>
-    <w:p>
-      <w:pPr>
-        <w:ind w:firstLine="708"/>
-        <w:rPr>
-          <w:sz w:val="24"/>
-          <w:szCs w:val="24"/>
-          <w:lang w:val="en-US"/>
-        </w:rPr>
-      </w:pPr>
-      <w:r>
-        <w:rPr>
-          <w:sz w:val="24"/>
-          <w:szCs w:val="24"/>
-          <w:lang w:val="en-US"/>
-        </w:rPr>
-        <w:t xml:space="preserve">- </w:t>
-      </w:r>
-      <w:r>
-        <w:rPr>
-          <w:sz w:val="24"/>
-          <w:szCs w:val="24"/>
-          <w:lang w:val="en-US"/>
-        </w:rPr>
-        <w:t>Use Active Learning strategies to specifically ask humans about emails that model found uncertain.</w:t>
-      </w:r>
-    </w:p>
-    <w:p>
-      <w:pPr>
-        <w:ind w:firstLine="708"/>
-        <w:rPr>
-          <w:sz w:val="24"/>
-          <w:szCs w:val="24"/>
-          <w:lang w:val="en-US"/>
-        </w:rPr>
-      </w:pPr>
-      <w:r>
-        <w:rPr>
-          <w:sz w:val="24"/>
-          <w:szCs w:val="24"/>
-          <w:lang w:val="en-US"/>
-        </w:rPr>
-        <w:t>(</w:t>
-      </w:r>
-      <w:r>
-        <w:rPr>
-          <w:sz w:val="24"/>
-          <w:szCs w:val="24"/>
-          <w:lang w:val="en-US"/>
-        </w:rPr>
-        <w:t>5.3) Versioning:</w:t>
-      </w:r>
-    </w:p>
-    <w:p>
-      <w:pPr>
-        <w:ind w:firstLine="708"/>
-        <w:rPr>
-          <w:sz w:val="24"/>
-          <w:szCs w:val="24"/>
-          <w:lang w:val="en-US"/>
-        </w:rPr>
-      </w:pPr>
-      <w:r>
-        <w:rPr>
-          <w:sz w:val="24"/>
-          <w:szCs w:val="24"/>
-          <w:lang w:val="en-US"/>
-        </w:rPr>
-        <w:t>- Maintain versioned checkpoints of the model.</w:t>
-      </w:r>
-    </w:p>
-    <w:p>
-      <w:pPr>
-        <w:ind w:firstLine="708"/>
-        <w:rPr>
-          <w:sz w:val="24"/>
-          <w:szCs w:val="24"/>
-          <w:lang w:val="en-US"/>
-        </w:rPr>
-      </w:pPr>
-      <w:r>
-        <w:rPr>
-          <w:sz w:val="24"/>
-          <w:szCs w:val="24"/>
-          <w:lang w:val="en-US"/>
-        </w:rPr>
         <w:t>- Compare per</w:t>
       </w:r>
       <w:r>
@@ -3375,7 +3379,6 @@
           <w:szCs w:val="24"/>
           <w:lang w:val="en-US"/>
         </w:rPr>
-        <w:lastRenderedPageBreak/>
         <w:tab/>
         <w:t xml:space="preserve">(6.1) Gmail: </w:t>
       </w:r>
@@ -3489,6 +3492,7 @@
           <w:szCs w:val="24"/>
           <w:lang w:val="en-US"/>
         </w:rPr>
+        <w:lastRenderedPageBreak/>
         <w:t>- Use the Microsoft Graph API or another IMAP approach.</w:t>
       </w:r>
     </w:p>
@@ -3893,7 +3897,6 @@
           <w:szCs w:val="24"/>
           <w:lang w:val="en-US"/>
         </w:rPr>
-        <w:lastRenderedPageBreak/>
         <w:tab/>
         <w:t>- Write results to a database or pass them downstream (for example, to a user UI</w:t>
       </w:r>
@@ -3991,6 +3994,7 @@
           <w:szCs w:val="24"/>
           <w:lang w:val="en-US"/>
         </w:rPr>
+        <w:lastRenderedPageBreak/>
         <w:tab/>
       </w:r>
       <w:r>

</xml_diff>

<commit_message>
added examples of raw and processed email csv
</commit_message>
<xml_diff>
--- a/slides/EmailClassification_GenAISolution.docx
+++ b/slides/EmailClassification_GenAISolution.docx
@@ -140,7 +140,49 @@
           <w:szCs w:val="28"/>
           <w:lang w:val="en-US"/>
         </w:rPr>
-        <w:t xml:space="preserve"> is a concise overview addressing the first two deliverables. Further on this document, you will find a comprehensive, </w:t>
+        <w:t xml:space="preserve"> is a concise overview addressing the first two deliverables. </w:t>
+      </w:r>
+    </w:p>
+    <w:p>
+      <w:pPr>
+        <w:rPr>
+          <w:sz w:val="28"/>
+          <w:szCs w:val="28"/>
+          <w:lang w:val="en-US"/>
+        </w:rPr>
+      </w:pPr>
+      <w:r>
+        <w:rPr>
+          <w:sz w:val="28"/>
+          <w:szCs w:val="28"/>
+          <w:lang w:val="en-US"/>
+        </w:rPr>
+        <w:t xml:space="preserve">The third delivery can be found </w:t>
+      </w:r>
+      <w:r>
+        <w:rPr>
+          <w:sz w:val="28"/>
+          <w:szCs w:val="28"/>
+          <w:lang w:val="en-US"/>
+        </w:rPr>
+        <w:t>under the slides folder in the repository of this project.</w:t>
+      </w:r>
+    </w:p>
+    <w:p>
+      <w:pPr>
+        <w:rPr>
+          <w:sz w:val="28"/>
+          <w:szCs w:val="28"/>
+          <w:lang w:val="en-US"/>
+        </w:rPr>
+      </w:pPr>
+      <w:r>
+        <w:rPr>
+          <w:sz w:val="28"/>
+          <w:szCs w:val="28"/>
+          <w:lang w:val="en-US"/>
+        </w:rPr>
+        <w:t xml:space="preserve">Further on this document, you will find a comprehensive, </w:t>
       </w:r>
       <w:bookmarkStart w:id="0" w:name="_Hlk190110954"/>
       <w:r>
@@ -294,6 +336,7 @@
           <w:szCs w:val="24"/>
           <w:lang w:val="en-US"/>
         </w:rPr>
+        <w:lastRenderedPageBreak/>
         <w:t>Model artifacts include:</w:t>
       </w:r>
     </w:p>
@@ -340,7 +383,6 @@
           <w:lang w:val="en-US"/>
         </w:rPr>
       </w:pPr>
-      <w:proofErr w:type="gramStart"/>
       <w:r>
         <w:rPr>
           <w:sz w:val="24"/>
@@ -349,7 +391,6 @@
         </w:rPr>
         <w:t>config.json</w:t>
       </w:r>
-      <w:proofErr w:type="gramEnd"/>
     </w:p>
     <w:p>
       <w:pPr>
@@ -797,25 +838,7 @@
           <w:szCs w:val="24"/>
           <w:lang w:val="en-US"/>
         </w:rPr>
-        <w:t xml:space="preserve">In short, the main </w:t>
-      </w:r>
-      <w:proofErr w:type="gramStart"/>
-      <w:r>
-        <w:rPr>
-          <w:sz w:val="24"/>
-          <w:szCs w:val="24"/>
-          <w:lang w:val="en-US"/>
-        </w:rPr>
-        <w:t>deliverable</w:t>
-      </w:r>
-      <w:proofErr w:type="gramEnd"/>
-      <w:r>
-        <w:rPr>
-          <w:sz w:val="24"/>
-          <w:szCs w:val="24"/>
-          <w:lang w:val="en-US"/>
-        </w:rPr>
-        <w:t xml:space="preserve"> is a working pipeline + interface that shows how an email’s subject and body get automatically classified and prioritized with optional user feedback.</w:t>
+        <w:t>In short, the main deliverable is a working pipeline + interface that shows how an email’s subject and body get automatically classified and prioritized with optional user feedback.</w:t>
       </w:r>
     </w:p>
     <w:p>
@@ -2124,25 +2147,7 @@
           <w:szCs w:val="24"/>
           <w:lang w:val="en-US"/>
         </w:rPr>
-        <w:t xml:space="preserve">I / Chatbot: Provides an intuitive interface for non-technical users. </w:t>
-      </w:r>
-      <w:proofErr w:type="gramStart"/>
-      <w:r>
-        <w:rPr>
-          <w:sz w:val="24"/>
-          <w:szCs w:val="24"/>
-          <w:lang w:val="en-US"/>
-        </w:rPr>
-        <w:t>Enhances</w:t>
-      </w:r>
-      <w:proofErr w:type="gramEnd"/>
-      <w:r>
-        <w:rPr>
-          <w:sz w:val="24"/>
-          <w:szCs w:val="24"/>
-          <w:lang w:val="en-US"/>
-        </w:rPr>
-        <w:t xml:space="preserve"> adoption and makes the classification results </w:t>
+        <w:t xml:space="preserve">I / Chatbot: Provides an intuitive interface for non-technical users. Enhances adoption and makes the classification results </w:t>
       </w:r>
       <w:r>
         <w:rPr>
@@ -2651,25 +2656,7 @@
           <w:szCs w:val="24"/>
           <w:lang w:val="en-US"/>
         </w:rPr>
-        <w:t xml:space="preserve"> </w:t>
-      </w:r>
-      <w:proofErr w:type="gramStart"/>
-      <w:r>
-        <w:rPr>
-          <w:sz w:val="24"/>
-          <w:szCs w:val="24"/>
-          <w:lang w:val="en-US"/>
-        </w:rPr>
-        <w:t>department’s</w:t>
-      </w:r>
-      <w:proofErr w:type="gramEnd"/>
-      <w:r>
-        <w:rPr>
-          <w:sz w:val="24"/>
-          <w:szCs w:val="24"/>
-          <w:lang w:val="en-US"/>
-        </w:rPr>
-        <w:t xml:space="preserve"> guidelines, FAQ, priority rules) in a vector store</w:t>
+        <w:t xml:space="preserve"> department’s guidelines, FAQ, priority rules) in a vector store</w:t>
       </w:r>
       <w:r>
         <w:rPr>
@@ -2753,25 +2740,7 @@
           <w:szCs w:val="24"/>
           <w:lang w:val="en-US"/>
         </w:rPr>
-        <w:t xml:space="preserve">on the email’s content (for example, if the user </w:t>
-      </w:r>
-      <w:proofErr w:type="gramStart"/>
-      <w:r>
-        <w:rPr>
-          <w:sz w:val="24"/>
-          <w:szCs w:val="24"/>
-          <w:lang w:val="en-US"/>
-        </w:rPr>
-        <w:t>asks</w:t>
-      </w:r>
-      <w:proofErr w:type="gramEnd"/>
-      <w:r>
-        <w:rPr>
-          <w:sz w:val="24"/>
-          <w:szCs w:val="24"/>
-          <w:lang w:val="en-US"/>
-        </w:rPr>
-        <w:t xml:space="preserve"> “Why </w:t>
+        <w:t xml:space="preserve">on the email’s content (for example, if the user asks “Why </w:t>
       </w:r>
       <w:r>
         <w:rPr>
@@ -3344,25 +3313,7 @@
           <w:szCs w:val="24"/>
           <w:lang w:val="en-US"/>
         </w:rPr>
-        <w:t xml:space="preserve">Use Active Learning strategies to specifically ask humans about emails that </w:t>
-      </w:r>
-      <w:proofErr w:type="gramStart"/>
-      <w:r>
-        <w:rPr>
-          <w:sz w:val="24"/>
-          <w:szCs w:val="24"/>
-          <w:lang w:val="en-US"/>
-        </w:rPr>
-        <w:t>model</w:t>
-      </w:r>
-      <w:proofErr w:type="gramEnd"/>
-      <w:r>
-        <w:rPr>
-          <w:sz w:val="24"/>
-          <w:szCs w:val="24"/>
-          <w:lang w:val="en-US"/>
-        </w:rPr>
-        <w:t xml:space="preserve"> found uncertain.</w:t>
+        <w:t>Use Active Learning strategies to specifically ask humans about emails that model found uncertain.</w:t>
       </w:r>
     </w:p>
     <w:p>

</xml_diff>